<commit_message>
lesson 129 - homework
</commit_message>
<xml_diff>
--- a/english_via_skype/solutions/doc/lesson_128_Word formation R_edit.docx
+++ b/english_via_skype/solutions/doc/lesson_128_Word formation R_edit.docx
@@ -9,8 +9,6 @@
           <w:szCs w:val="36"/>
         </w:rPr>
       </w:pPr>
-      <w:bookmarkStart w:id="0" w:name="_GoBack"/>
-      <w:bookmarkEnd w:id="0"/>
       <w:r>
         <w:rPr>
           <w:sz w:val="36"/>
@@ -38,12 +36,14 @@
         <w:rPr>
           <w:sz w:val="32"/>
           <w:szCs w:val="32"/>
-        </w:rPr>
-      </w:pPr>
-      <w:r>
-        <w:rPr>
-          <w:sz w:val="32"/>
-          <w:szCs w:val="32"/>
+          <w:lang w:val="en-US"/>
+        </w:rPr>
+      </w:pPr>
+      <w:r>
+        <w:rPr>
+          <w:sz w:val="32"/>
+          <w:szCs w:val="32"/>
+          <w:lang w:val="en-US"/>
         </w:rPr>
         <w:t xml:space="preserve">The sight from the top was </w:t>
       </w:r>
@@ -51,13 +51,39 @@
         <w:rPr>
           <w:sz w:val="32"/>
           <w:szCs w:val="32"/>
-        </w:rPr>
-        <w:t>………………………………..</w:t>
-      </w:r>
-      <w:r>
-        <w:rPr>
-          <w:sz w:val="32"/>
-          <w:szCs w:val="32"/>
+          <w:lang w:val="en-US"/>
+        </w:rPr>
+        <w:t>…</w:t>
+      </w:r>
+      <w:r>
+        <w:rPr>
+          <w:sz w:val="32"/>
+          <w:szCs w:val="32"/>
+          <w:lang w:val="en-US"/>
+        </w:rPr>
+        <w:t>i</w:t>
+      </w:r>
+      <w:r>
+        <w:rPr>
+          <w:sz w:val="32"/>
+          <w:szCs w:val="32"/>
+          <w:lang w:val="en-US"/>
+        </w:rPr>
+        <w:t>ndescribable</w:t>
+      </w:r>
+      <w:r>
+        <w:rPr>
+          <w:sz w:val="32"/>
+          <w:szCs w:val="32"/>
+          <w:lang w:val="en-US"/>
+        </w:rPr>
+        <w:t>……………………………..</w:t>
+      </w:r>
+      <w:r>
+        <w:rPr>
+          <w:sz w:val="32"/>
+          <w:szCs w:val="32"/>
+          <w:lang w:val="en-US"/>
         </w:rPr>
         <w:t>( describe ) I was absolutely stunned</w:t>
       </w:r>
@@ -68,6 +94,7 @@
         <w:rPr>
           <w:sz w:val="32"/>
           <w:szCs w:val="32"/>
+          <w:lang w:val="en-US"/>
         </w:rPr>
       </w:pPr>
     </w:p>
@@ -81,12 +108,14 @@
         <w:rPr>
           <w:sz w:val="32"/>
           <w:szCs w:val="32"/>
-        </w:rPr>
-      </w:pPr>
-      <w:r>
-        <w:rPr>
-          <w:sz w:val="32"/>
-          <w:szCs w:val="32"/>
+          <w:lang w:val="en-US"/>
+        </w:rPr>
+      </w:pPr>
+      <w:r>
+        <w:rPr>
+          <w:sz w:val="32"/>
+          <w:szCs w:val="32"/>
+          <w:lang w:val="en-US"/>
         </w:rPr>
         <w:t>I do not have fear of</w:t>
       </w:r>
@@ -94,25 +123,60 @@
         <w:rPr>
           <w:sz w:val="32"/>
           <w:szCs w:val="32"/>
-        </w:rPr>
-        <w:t>………………………………( high)</w:t>
-      </w:r>
-    </w:p>
-    <w:p>
-      <w:pPr>
-        <w:pStyle w:val="Akapitzlist"/>
-        <w:rPr>
-          <w:sz w:val="32"/>
-          <w:szCs w:val="32"/>
-        </w:rPr>
-      </w:pPr>
-    </w:p>
-    <w:p>
-      <w:pPr>
-        <w:pStyle w:val="Akapitzlist"/>
-        <w:rPr>
-          <w:sz w:val="32"/>
-          <w:szCs w:val="32"/>
+          <w:lang w:val="en-US"/>
+        </w:rPr>
+        <w:t>………</w:t>
+      </w:r>
+      <w:r>
+        <w:rPr>
+          <w:sz w:val="32"/>
+          <w:szCs w:val="32"/>
+          <w:lang w:val="en-US"/>
+        </w:rPr>
+        <w:t>h</w:t>
+      </w:r>
+      <w:r>
+        <w:rPr>
+          <w:sz w:val="32"/>
+          <w:szCs w:val="32"/>
+          <w:lang w:val="en-US"/>
+        </w:rPr>
+        <w:t>e</w:t>
+      </w:r>
+      <w:r>
+        <w:rPr>
+          <w:sz w:val="32"/>
+          <w:szCs w:val="32"/>
+          <w:lang w:val="en-US"/>
+        </w:rPr>
+        <w:t>ights</w:t>
+      </w:r>
+      <w:r>
+        <w:rPr>
+          <w:sz w:val="32"/>
+          <w:szCs w:val="32"/>
+          <w:lang w:val="en-US"/>
+        </w:rPr>
+        <w:t>………………………( high)</w:t>
+      </w:r>
+    </w:p>
+    <w:p>
+      <w:pPr>
+        <w:pStyle w:val="Akapitzlist"/>
+        <w:rPr>
+          <w:sz w:val="32"/>
+          <w:szCs w:val="32"/>
+          <w:lang w:val="en-US"/>
+        </w:rPr>
+      </w:pPr>
+    </w:p>
+    <w:p>
+      <w:pPr>
+        <w:pStyle w:val="Akapitzlist"/>
+        <w:rPr>
+          <w:sz w:val="32"/>
+          <w:szCs w:val="32"/>
+          <w:lang w:val="en-US"/>
         </w:rPr>
       </w:pPr>
     </w:p>
@@ -126,12 +190,14 @@
         <w:rPr>
           <w:sz w:val="32"/>
           <w:szCs w:val="32"/>
-        </w:rPr>
-      </w:pPr>
-      <w:r>
-        <w:rPr>
-          <w:sz w:val="32"/>
-          <w:szCs w:val="32"/>
+          <w:lang w:val="en-US"/>
+        </w:rPr>
+      </w:pPr>
+      <w:r>
+        <w:rPr>
+          <w:sz w:val="32"/>
+          <w:szCs w:val="32"/>
+          <w:lang w:val="en-US"/>
         </w:rPr>
         <w:t xml:space="preserve">That obstacle occurred to be </w:t>
       </w:r>
@@ -139,13 +205,31 @@
         <w:rPr>
           <w:sz w:val="32"/>
           <w:szCs w:val="32"/>
-        </w:rPr>
-        <w:t>……………………………..</w:t>
-      </w:r>
-      <w:r>
-        <w:rPr>
-          <w:sz w:val="32"/>
-          <w:szCs w:val="32"/>
+          <w:lang w:val="en-US"/>
+        </w:rPr>
+        <w:t>…</w:t>
+      </w:r>
+      <w:r>
+        <w:rPr>
+          <w:sz w:val="32"/>
+          <w:szCs w:val="32"/>
+          <w:lang w:val="en-US"/>
+        </w:rPr>
+        <w:t>insurmountable</w:t>
+      </w:r>
+      <w:r>
+        <w:rPr>
+          <w:sz w:val="32"/>
+          <w:szCs w:val="32"/>
+          <w:lang w:val="en-US"/>
+        </w:rPr>
+        <w:t>…………………………..</w:t>
+      </w:r>
+      <w:r>
+        <w:rPr>
+          <w:sz w:val="32"/>
+          <w:szCs w:val="32"/>
+          <w:lang w:val="en-US"/>
         </w:rPr>
         <w:t>( surmount</w:t>
       </w:r>
@@ -153,6 +237,7 @@
         <w:rPr>
           <w:sz w:val="32"/>
           <w:szCs w:val="32"/>
+          <w:lang w:val="en-US"/>
         </w:rPr>
         <w:t>) I wasn’t able to overcome it</w:t>
       </w:r>
@@ -163,6 +248,7 @@
         <w:rPr>
           <w:sz w:val="32"/>
           <w:szCs w:val="32"/>
+          <w:lang w:val="en-US"/>
         </w:rPr>
       </w:pPr>
     </w:p>
@@ -176,12 +262,14 @@
         <w:rPr>
           <w:sz w:val="32"/>
           <w:szCs w:val="32"/>
-        </w:rPr>
-      </w:pPr>
-      <w:r>
-        <w:rPr>
-          <w:sz w:val="32"/>
-          <w:szCs w:val="32"/>
+          <w:lang w:val="en-US"/>
+        </w:rPr>
+      </w:pPr>
+      <w:r>
+        <w:rPr>
+          <w:sz w:val="32"/>
+          <w:szCs w:val="32"/>
+          <w:lang w:val="en-US"/>
         </w:rPr>
         <w:t xml:space="preserve">The mountaineer sustained several injuries. </w:t>
       </w:r>
@@ -189,25 +277,60 @@
         <w:rPr>
           <w:sz w:val="32"/>
           <w:szCs w:val="32"/>
-        </w:rPr>
-        <w:t>It was ( appall) view</w:t>
-      </w:r>
-    </w:p>
-    <w:p>
-      <w:pPr>
-        <w:pStyle w:val="Akapitzlist"/>
-        <w:rPr>
-          <w:sz w:val="32"/>
-          <w:szCs w:val="32"/>
-        </w:rPr>
-      </w:pPr>
-    </w:p>
-    <w:p>
-      <w:pPr>
-        <w:pStyle w:val="Akapitzlist"/>
-        <w:rPr>
-          <w:sz w:val="32"/>
-          <w:szCs w:val="32"/>
+          <w:lang w:val="en-US"/>
+        </w:rPr>
+        <w:t xml:space="preserve">It was </w:t>
+      </w:r>
+      <w:r>
+        <w:rPr>
+          <w:sz w:val="32"/>
+          <w:szCs w:val="32"/>
+          <w:lang w:val="en-US"/>
+        </w:rPr>
+        <w:t>appal</w:t>
+      </w:r>
+      <w:r>
+        <w:rPr>
+          <w:sz w:val="32"/>
+          <w:szCs w:val="32"/>
+          <w:lang w:val="en-US"/>
+        </w:rPr>
+        <w:t>l</w:t>
+      </w:r>
+      <w:r>
+        <w:rPr>
+          <w:sz w:val="32"/>
+          <w:szCs w:val="32"/>
+          <w:lang w:val="en-US"/>
+        </w:rPr>
+        <w:t xml:space="preserve">ing </w:t>
+      </w:r>
+      <w:r>
+        <w:rPr>
+          <w:sz w:val="32"/>
+          <w:szCs w:val="32"/>
+          <w:lang w:val="en-US"/>
+        </w:rPr>
+        <w:t>( appall) view</w:t>
+      </w:r>
+    </w:p>
+    <w:p>
+      <w:pPr>
+        <w:pStyle w:val="Akapitzlist"/>
+        <w:rPr>
+          <w:sz w:val="32"/>
+          <w:szCs w:val="32"/>
+          <w:lang w:val="en-US"/>
+        </w:rPr>
+      </w:pPr>
+    </w:p>
+    <w:p>
+      <w:pPr>
+        <w:pStyle w:val="Akapitzlist"/>
+        <w:rPr>
+          <w:sz w:val="32"/>
+          <w:szCs w:val="32"/>
+          <w:lang w:val="en-US"/>
         </w:rPr>
       </w:pPr>
     </w:p>
@@ -221,22 +344,41 @@
         <w:rPr>
           <w:sz w:val="32"/>
           <w:szCs w:val="32"/>
-        </w:rPr>
-      </w:pPr>
-      <w:r>
-        <w:rPr>
-          <w:sz w:val="32"/>
-          <w:szCs w:val="32"/>
-        </w:rPr>
-        <w:t>They shouldn’t have ventured into ………………………….(explore) wilderness without proper precautions</w:t>
-      </w:r>
-    </w:p>
-    <w:p>
-      <w:pPr>
-        <w:pStyle w:val="Akapitzlist"/>
-        <w:rPr>
-          <w:sz w:val="32"/>
-          <w:szCs w:val="32"/>
+          <w:lang w:val="en-US"/>
+        </w:rPr>
+      </w:pPr>
+      <w:r>
+        <w:rPr>
+          <w:sz w:val="32"/>
+          <w:szCs w:val="32"/>
+          <w:lang w:val="en-US"/>
+        </w:rPr>
+        <w:t>They shouldn’t have ventured into …</w:t>
+      </w:r>
+      <w:r>
+        <w:rPr>
+          <w:sz w:val="32"/>
+          <w:szCs w:val="32"/>
+          <w:lang w:val="en-US"/>
+        </w:rPr>
+        <w:t>unexplored</w:t>
+      </w:r>
+      <w:r>
+        <w:rPr>
+          <w:sz w:val="32"/>
+          <w:szCs w:val="32"/>
+          <w:lang w:val="en-US"/>
+        </w:rPr>
+        <w:t>……………………….(explore) wilderness without proper precautions</w:t>
+      </w:r>
+    </w:p>
+    <w:p>
+      <w:pPr>
+        <w:pStyle w:val="Akapitzlist"/>
+        <w:rPr>
+          <w:sz w:val="32"/>
+          <w:szCs w:val="32"/>
+          <w:lang w:val="en-US"/>
         </w:rPr>
       </w:pPr>
     </w:p>
@@ -250,31 +392,51 @@
         <w:rPr>
           <w:sz w:val="32"/>
           <w:szCs w:val="32"/>
-        </w:rPr>
-      </w:pPr>
-      <w:r>
-        <w:rPr>
-          <w:sz w:val="32"/>
-          <w:szCs w:val="32"/>
-        </w:rPr>
-        <w:t>I got totally ……………………………….(oriented) when I lost my way in the middle of nowhere</w:t>
-      </w:r>
-    </w:p>
-    <w:p>
-      <w:pPr>
-        <w:pStyle w:val="Akapitzlist"/>
-        <w:rPr>
-          <w:sz w:val="32"/>
-          <w:szCs w:val="32"/>
-        </w:rPr>
-      </w:pPr>
-    </w:p>
-    <w:p>
-      <w:pPr>
-        <w:pStyle w:val="Akapitzlist"/>
-        <w:rPr>
-          <w:sz w:val="32"/>
-          <w:szCs w:val="32"/>
+          <w:lang w:val="en-US"/>
+        </w:rPr>
+      </w:pPr>
+      <w:r>
+        <w:rPr>
+          <w:sz w:val="32"/>
+          <w:szCs w:val="32"/>
+          <w:lang w:val="en-US"/>
+        </w:rPr>
+        <w:t>I got totally …</w:t>
+      </w:r>
+      <w:r>
+        <w:rPr>
+          <w:sz w:val="32"/>
+          <w:szCs w:val="32"/>
+          <w:lang w:val="en-US"/>
+        </w:rPr>
+        <w:t>disoriented</w:t>
+      </w:r>
+      <w:r>
+        <w:rPr>
+          <w:sz w:val="32"/>
+          <w:szCs w:val="32"/>
+          <w:lang w:val="en-US"/>
+        </w:rPr>
+        <w:t>…………………………….(oriented) when I lost my way in the middle of nowhere</w:t>
+      </w:r>
+    </w:p>
+    <w:p>
+      <w:pPr>
+        <w:pStyle w:val="Akapitzlist"/>
+        <w:rPr>
+          <w:sz w:val="32"/>
+          <w:szCs w:val="32"/>
+          <w:lang w:val="en-US"/>
+        </w:rPr>
+      </w:pPr>
+    </w:p>
+    <w:p>
+      <w:pPr>
+        <w:pStyle w:val="Akapitzlist"/>
+        <w:rPr>
+          <w:sz w:val="32"/>
+          <w:szCs w:val="32"/>
+          <w:lang w:val="en-US"/>
         </w:rPr>
       </w:pPr>
     </w:p>
@@ -288,12 +450,14 @@
         <w:rPr>
           <w:sz w:val="32"/>
           <w:szCs w:val="32"/>
-        </w:rPr>
-      </w:pPr>
-      <w:r>
-        <w:rPr>
-          <w:sz w:val="32"/>
-          <w:szCs w:val="32"/>
+          <w:lang w:val="en-US"/>
+        </w:rPr>
+      </w:pPr>
+      <w:r>
+        <w:rPr>
+          <w:sz w:val="32"/>
+          <w:szCs w:val="32"/>
+          <w:lang w:val="en-US"/>
         </w:rPr>
         <w:t xml:space="preserve">Our intrepid venture ended up in </w:t>
       </w:r>
@@ -301,13 +465,31 @@
         <w:rPr>
           <w:sz w:val="32"/>
           <w:szCs w:val="32"/>
-        </w:rPr>
-        <w:t>………………………………</w:t>
-      </w:r>
-      <w:r>
-        <w:rPr>
-          <w:sz w:val="32"/>
-          <w:szCs w:val="32"/>
+          <w:lang w:val="en-US"/>
+        </w:rPr>
+        <w:t>…</w:t>
+      </w:r>
+      <w:r>
+        <w:rPr>
+          <w:sz w:val="32"/>
+          <w:szCs w:val="32"/>
+          <w:lang w:val="en-US"/>
+        </w:rPr>
+        <w:t>unmitigated</w:t>
+      </w:r>
+      <w:r>
+        <w:rPr>
+          <w:sz w:val="32"/>
+          <w:szCs w:val="32"/>
+          <w:lang w:val="en-US"/>
+        </w:rPr>
+        <w:t>……………………………</w:t>
+      </w:r>
+      <w:r>
+        <w:rPr>
+          <w:sz w:val="32"/>
+          <w:szCs w:val="32"/>
+          <w:lang w:val="en-US"/>
         </w:rPr>
         <w:t>( mitigate) disaster</w:t>
       </w:r>
@@ -318,6 +500,7 @@
         <w:rPr>
           <w:sz w:val="32"/>
           <w:szCs w:val="32"/>
+          <w:lang w:val="en-US"/>
         </w:rPr>
       </w:pPr>
     </w:p>
@@ -331,31 +514,69 @@
         <w:rPr>
           <w:sz w:val="32"/>
           <w:szCs w:val="32"/>
-        </w:rPr>
-      </w:pPr>
-      <w:r>
-        <w:rPr>
-          <w:sz w:val="32"/>
-          <w:szCs w:val="32"/>
-        </w:rPr>
-        <w:t>Jungles are ………………………………(particular) perilous  due to their vastness and ………………………………( predictable)</w:t>
-      </w:r>
-    </w:p>
-    <w:p>
-      <w:pPr>
-        <w:pStyle w:val="Akapitzlist"/>
-        <w:rPr>
-          <w:sz w:val="32"/>
-          <w:szCs w:val="32"/>
-        </w:rPr>
-      </w:pPr>
-    </w:p>
-    <w:p>
-      <w:pPr>
-        <w:pStyle w:val="Akapitzlist"/>
-        <w:rPr>
-          <w:sz w:val="32"/>
-          <w:szCs w:val="32"/>
+          <w:lang w:val="en-US"/>
+        </w:rPr>
+      </w:pPr>
+      <w:r>
+        <w:rPr>
+          <w:sz w:val="32"/>
+          <w:szCs w:val="32"/>
+          <w:lang w:val="en-US"/>
+        </w:rPr>
+        <w:t>Jungles are …</w:t>
+      </w:r>
+      <w:r>
+        <w:rPr>
+          <w:sz w:val="32"/>
+          <w:szCs w:val="32"/>
+          <w:lang w:val="en-US"/>
+        </w:rPr>
+        <w:t>particularly</w:t>
+      </w:r>
+      <w:bookmarkStart w:id="0" w:name="_GoBack"/>
+      <w:bookmarkEnd w:id="0"/>
+      <w:r>
+        <w:rPr>
+          <w:sz w:val="32"/>
+          <w:szCs w:val="32"/>
+          <w:lang w:val="en-US"/>
+        </w:rPr>
+        <w:t>……………………………(particular) perilous  due to their vastness and …</w:t>
+      </w:r>
+      <w:r>
+        <w:rPr>
+          <w:sz w:val="32"/>
+          <w:szCs w:val="32"/>
+          <w:lang w:val="en-US"/>
+        </w:rPr>
+        <w:t>unpredictability</w:t>
+      </w:r>
+      <w:r>
+        <w:rPr>
+          <w:sz w:val="32"/>
+          <w:szCs w:val="32"/>
+          <w:lang w:val="en-US"/>
+        </w:rPr>
+        <w:t>……………………………( predictable)</w:t>
+      </w:r>
+    </w:p>
+    <w:p>
+      <w:pPr>
+        <w:pStyle w:val="Akapitzlist"/>
+        <w:rPr>
+          <w:sz w:val="32"/>
+          <w:szCs w:val="32"/>
+          <w:lang w:val="en-US"/>
+        </w:rPr>
+      </w:pPr>
+    </w:p>
+    <w:p>
+      <w:pPr>
+        <w:pStyle w:val="Akapitzlist"/>
+        <w:rPr>
+          <w:sz w:val="32"/>
+          <w:szCs w:val="32"/>
+          <w:lang w:val="en-US"/>
         </w:rPr>
       </w:pPr>
     </w:p>
@@ -369,22 +590,41 @@
         <w:rPr>
           <w:sz w:val="32"/>
           <w:szCs w:val="32"/>
-        </w:rPr>
-      </w:pPr>
-      <w:r>
-        <w:rPr>
-          <w:sz w:val="32"/>
-          <w:szCs w:val="32"/>
-        </w:rPr>
-        <w:t>It is not hazard that drives hikers but …………………………….( diverse) of landscapes they are able to admire</w:t>
-      </w:r>
-    </w:p>
-    <w:p>
-      <w:pPr>
-        <w:pStyle w:val="Akapitzlist"/>
-        <w:rPr>
-          <w:sz w:val="32"/>
-          <w:szCs w:val="32"/>
+          <w:lang w:val="en-US"/>
+        </w:rPr>
+      </w:pPr>
+      <w:r>
+        <w:rPr>
+          <w:sz w:val="32"/>
+          <w:szCs w:val="32"/>
+          <w:lang w:val="en-US"/>
+        </w:rPr>
+        <w:t>It is not hazard that drives hikers but …</w:t>
+      </w:r>
+      <w:r>
+        <w:rPr>
+          <w:sz w:val="32"/>
+          <w:szCs w:val="32"/>
+          <w:lang w:val="en-US"/>
+        </w:rPr>
+        <w:t>diversity</w:t>
+      </w:r>
+      <w:r>
+        <w:rPr>
+          <w:sz w:val="32"/>
+          <w:szCs w:val="32"/>
+          <w:lang w:val="en-US"/>
+        </w:rPr>
+        <w:t>………………………….( diverse) of landscapes they are able to admire</w:t>
+      </w:r>
+    </w:p>
+    <w:p>
+      <w:pPr>
+        <w:pStyle w:val="Akapitzlist"/>
+        <w:rPr>
+          <w:sz w:val="32"/>
+          <w:szCs w:val="32"/>
+          <w:lang w:val="en-US"/>
         </w:rPr>
       </w:pPr>
     </w:p>
@@ -398,28 +638,72 @@
         <w:rPr>
           <w:sz w:val="32"/>
           <w:szCs w:val="32"/>
-        </w:rPr>
-      </w:pPr>
-      <w:r>
-        <w:rPr>
-          <w:sz w:val="32"/>
-          <w:szCs w:val="32"/>
-        </w:rPr>
-        <w:t xml:space="preserve">Although parachuting seems  …………………………….(grip) it is nothing but </w:t>
-      </w:r>
-      <w:r>
-        <w:rPr>
-          <w:sz w:val="32"/>
-          <w:szCs w:val="32"/>
-        </w:rPr>
-        <w:t>putting our life in…………………………. ( jeopardize)</w:t>
-      </w:r>
-    </w:p>
-    <w:p>
-      <w:pPr>
-        <w:rPr>
-          <w:sz w:val="32"/>
-          <w:szCs w:val="32"/>
+          <w:lang w:val="en-US"/>
+        </w:rPr>
+      </w:pPr>
+      <w:r>
+        <w:rPr>
+          <w:sz w:val="32"/>
+          <w:szCs w:val="32"/>
+          <w:lang w:val="en-US"/>
+        </w:rPr>
+        <w:t>Although parachuting seems  ……</w:t>
+      </w:r>
+      <w:r>
+        <w:rPr>
+          <w:sz w:val="32"/>
+          <w:szCs w:val="32"/>
+          <w:lang w:val="en-US"/>
+        </w:rPr>
+        <w:t>gripping</w:t>
+      </w:r>
+      <w:r>
+        <w:rPr>
+          <w:sz w:val="32"/>
+          <w:szCs w:val="32"/>
+          <w:lang w:val="en-US"/>
+        </w:rPr>
+        <w:t xml:space="preserve">……………………….(grip) it is nothing but </w:t>
+      </w:r>
+      <w:r>
+        <w:rPr>
+          <w:sz w:val="32"/>
+          <w:szCs w:val="32"/>
+          <w:lang w:val="en-US"/>
+        </w:rPr>
+        <w:t>putting our life in…</w:t>
+      </w:r>
+      <w:r>
+        <w:rPr>
+          <w:sz w:val="32"/>
+          <w:szCs w:val="32"/>
+          <w:lang w:val="en-US"/>
+        </w:rPr>
+        <w:t>jeopardy</w:t>
+      </w:r>
+      <w:r>
+        <w:rPr>
+          <w:sz w:val="32"/>
+          <w:szCs w:val="32"/>
+          <w:lang w:val="en-US"/>
+        </w:rPr>
+        <w:t xml:space="preserve">………………………. </w:t>
+      </w:r>
+      <w:r>
+        <w:rPr>
+          <w:sz w:val="32"/>
+          <w:szCs w:val="32"/>
+          <w:lang w:val="en-US"/>
+        </w:rPr>
+        <w:t>( jeopardize)</w:t>
+      </w:r>
+    </w:p>
+    <w:p>
+      <w:pPr>
+        <w:rPr>
+          <w:sz w:val="32"/>
+          <w:szCs w:val="32"/>
+          <w:lang w:val="en-US"/>
         </w:rPr>
       </w:pPr>
     </w:p>

</xml_diff>